<commit_message>
Update example template and add workaround using docxcompose
</commit_message>
<xml_diff>
--- a/tests/templates/subdoc_detail_page.docx
+++ b/tests/templates/subdoc_detail_page.docx
@@ -4,12 +4,33 @@
   <w:body>
     <w:p>
       <w:pPr>
+        <w:spacing w:after="0" w:line="240" w:lineRule="auto"/>
+        <w:rPr>
+          <w:rFonts w:asciiTheme="majorHAnsi" w:eastAsiaTheme="majorEastAsia" w:hAnsiTheme="majorHAnsi" w:cstheme="majorBidi"/>
+          <w:b/>
+          <w:bCs/>
+          <w:color w:val="365F91" w:themeColor="accent1" w:themeShade="BF"/>
+          <w:sz w:val="28"/>
+          <w:szCs w:val="28"/>
+          <w:lang w:val="en-US"/>
+        </w:rPr>
+      </w:pPr>
+      <w:r>
+        <w:rPr>
+          <w:lang w:val="en-US"/>
+        </w:rPr>
+        <w:br w:type="page"/>
+      </w:r>
+    </w:p>
+    <w:p>
+      <w:pPr>
         <w:pStyle w:val="Heading1"/>
         <w:rPr>
           <w:lang w:val="en-US"/>
         </w:rPr>
       </w:pPr>
       <w:r>
+        <w:lastRenderedPageBreak/>
         <w:pict w14:anchorId="0B5657E6">
           <v:shapetype id="_x0000_t202" coordsize="21600,21600" o:spt="202" path="m,l,21600r21600,l21600,xe">
             <v:stroke joinstyle="miter"/>
@@ -24,7 +45,41 @@
         <w:rPr>
           <w:lang w:val="en-US"/>
         </w:rPr>
-        <w:t>Per case results</w:t>
+        <w:t>C</w:t>
+      </w:r>
+      <w:r>
+        <w:rPr>
+          <w:lang w:val="en-US"/>
+        </w:rPr>
+        <w:t xml:space="preserve">ase results </w:t>
+      </w:r>
+      <w:proofErr w:type="gramStart"/>
+      <w:r>
+        <w:rPr>
+          <w:lang w:val="en-US"/>
+        </w:rPr>
+        <w:t xml:space="preserve">{{ </w:t>
+      </w:r>
+      <w:proofErr w:type="spellStart"/>
+      <w:r>
+        <w:rPr>
+          <w:lang w:val="en-US"/>
+        </w:rPr>
+        <w:t>case</w:t>
+      </w:r>
+      <w:proofErr w:type="gramEnd"/>
+      <w:r>
+        <w:rPr>
+          <w:lang w:val="en-US"/>
+        </w:rPr>
+        <w:t>_name</w:t>
+      </w:r>
+      <w:proofErr w:type="spellEnd"/>
+      <w:r>
+        <w:rPr>
+          <w:lang w:val="en-US"/>
+        </w:rPr>
+        <w:t xml:space="preserve"> }}</w:t>
       </w:r>
     </w:p>
     <w:p>
@@ -37,35 +92,7 @@
         <w:rPr>
           <w:lang w:val="en-US"/>
         </w:rPr>
-        <w:t xml:space="preserve"> </w:t>
-      </w:r>
-      <w:proofErr w:type="gramStart"/>
-      <w:r>
-        <w:rPr>
-          <w:lang w:val="en-US"/>
-        </w:rPr>
-        <w:t xml:space="preserve">{{ </w:t>
-      </w:r>
-      <w:proofErr w:type="spellStart"/>
-      <w:r>
-        <w:rPr>
-          <w:lang w:val="en-US"/>
-        </w:rPr>
-        <w:t>case</w:t>
-      </w:r>
-      <w:proofErr w:type="gramEnd"/>
-      <w:r>
-        <w:rPr>
-          <w:lang w:val="en-US"/>
-        </w:rPr>
-        <w:t>_name</w:t>
-      </w:r>
-      <w:proofErr w:type="spellEnd"/>
-      <w:r>
-        <w:rPr>
-          <w:lang w:val="en-US"/>
-        </w:rPr>
-        <w:t xml:space="preserve"> }}</w:t>
+        <w:t>Parameters (make a table here)</w:t>
       </w:r>
     </w:p>
     <w:p>
@@ -78,7 +105,13 @@
         <w:rPr>
           <w:lang w:val="en-US"/>
         </w:rPr>
-        <w:t>Result image:</w:t>
+        <w:t>Result</w:t>
+      </w:r>
+      <w:r>
+        <w:rPr>
+          <w:lang w:val="en-US"/>
+        </w:rPr>
+        <w:t xml:space="preserve"> of analysis:</w:t>
       </w:r>
     </w:p>
     <w:p>
@@ -92,13 +125,7 @@
         <w:rPr>
           <w:lang w:val="en-US"/>
         </w:rPr>
-        <w:t>{{</w:t>
-      </w:r>
-      <w:r>
-        <w:rPr>
-          <w:lang w:val="en-US"/>
-        </w:rPr>
-        <w:t xml:space="preserve"> </w:t>
+        <w:t xml:space="preserve">{{ </w:t>
       </w:r>
       <w:proofErr w:type="spellStart"/>
       <w:r>
@@ -112,13 +139,7 @@
         <w:rPr>
           <w:lang w:val="en-US"/>
         </w:rPr>
-        <w:t>_</w:t>
-      </w:r>
-      <w:r>
-        <w:rPr>
-          <w:lang w:val="en-US"/>
-        </w:rPr>
-        <w:t>image</w:t>
+        <w:t>_image</w:t>
       </w:r>
       <w:proofErr w:type="spellEnd"/>
       <w:r>
@@ -320,7 +341,7 @@
     <w:lsdException w:name="Table Web 2" w:semiHidden="1" w:unhideWhenUsed="1"/>
     <w:lsdException w:name="Table Web 3" w:semiHidden="1" w:unhideWhenUsed="1"/>
     <w:lsdException w:name="Balloon Text" w:semiHidden="1" w:unhideWhenUsed="1"/>
-    <w:lsdException w:name="Table Grid" w:semiHidden="1" w:uiPriority="59" w:unhideWhenUsed="1"/>
+    <w:lsdException w:name="Table Grid" w:uiPriority="59"/>
     <w:lsdException w:name="Table Theme" w:semiHidden="1" w:unhideWhenUsed="1"/>
     <w:lsdException w:name="Placeholder Text" w:semiHidden="1"/>
     <w:lsdException w:name="No Spacing" w:uiPriority="1" w:qFormat="1"/>

</xml_diff>